<commit_message>
- restructure code from different module directories into general directory
</commit_message>
<xml_diff>
--- a/documentation/Protocolo de sistema integrada y automatizada.docx
+++ b/documentation/Protocolo de sistema integrada y automatizada.docx
@@ -79,15 +79,7 @@
         </w:numPr>
       </w:pPr>
       <w:r>
-        <w:t xml:space="preserve">productos de </w:t>
-      </w:r>
-      <w:proofErr w:type="spellStart"/>
-      <w:r>
-        <w:t>MadMEX</w:t>
-      </w:r>
-      <w:proofErr w:type="spellEnd"/>
-      <w:r>
-        <w:t xml:space="preserve"> (cobertura de suelo y los cambios)</w:t>
+        <w:t>productos de MadMEX (cobertura de suelo y los cambios)</w:t>
       </w:r>
     </w:p>
     <w:p>
@@ -99,13 +91,8 @@
         </w:numPr>
       </w:pPr>
       <w:r>
-        <w:t xml:space="preserve">modules para extraer variables necesarias de los productos </w:t>
-      </w:r>
-      <w:proofErr w:type="spellStart"/>
-      <w:r>
-        <w:t>MadMEX</w:t>
-      </w:r>
-      <w:proofErr w:type="spellEnd"/>
+        <w:t>modules para extraer variables necesarias de los productos MadMEX</w:t>
+      </w:r>
     </w:p>
     <w:p>
       <w:pPr>
@@ -116,15 +103,7 @@
         </w:numPr>
       </w:pPr>
       <w:r>
-        <w:t xml:space="preserve">calculo de variables de biomasa por almacén basado de </w:t>
-      </w:r>
-      <w:proofErr w:type="spellStart"/>
-      <w:r>
-        <w:t>INFyS</w:t>
-      </w:r>
-      <w:proofErr w:type="spellEnd"/>
-      <w:r>
-        <w:t xml:space="preserve"> </w:t>
+        <w:t xml:space="preserve">calculo de variables de biomasa por almacén basado de INFyS </w:t>
       </w:r>
     </w:p>
     <w:p>
@@ -252,70 +231,78 @@
       <w:pPr>
         <w:pStyle w:val="Heading2"/>
       </w:pPr>
-      <w:r>
-        <w:t>Lugar centralizado (servidor)</w:t>
-      </w:r>
-    </w:p>
-    <w:p>
-      <w:proofErr w:type="spellStart"/>
-      <w:r>
-        <w:t>PostgreSQL</w:t>
-      </w:r>
-      <w:proofErr w:type="spellEnd"/>
-      <w:r>
-        <w:t xml:space="preserve"> + </w:t>
-      </w:r>
-      <w:proofErr w:type="spellStart"/>
-      <w:r>
-        <w:t>PostGIS</w:t>
-      </w:r>
-      <w:proofErr w:type="spellEnd"/>
-    </w:p>
-    <w:p>
-      <w:r>
-        <w:t xml:space="preserve">Apache </w:t>
-      </w:r>
-      <w:proofErr w:type="spellStart"/>
-      <w:r>
-        <w:t>Tomcat</w:t>
-      </w:r>
-      <w:proofErr w:type="spellEnd"/>
-      <w:r>
-        <w:t xml:space="preserve"> y </w:t>
-      </w:r>
-      <w:proofErr w:type="spellStart"/>
-      <w:r>
-        <w:t>Jasperserver</w:t>
-      </w:r>
-      <w:proofErr w:type="spellEnd"/>
     </w:p>
     <w:p>
       <w:pPr>
         <w:pStyle w:val="Heading2"/>
       </w:pPr>
-      <w:r>
-        <w:t>Lugar de trabajo</w:t>
-      </w:r>
-    </w:p>
-    <w:p>
-      <w:r>
-        <w:t>R</w:t>
-      </w:r>
-      <w:r>
-        <w:t xml:space="preserve"> y los bibliotecas depe</w:t>
-      </w:r>
       <w:bookmarkStart w:id="0" w:name="_GoBack"/>
       <w:bookmarkEnd w:id="0"/>
       <w:r>
-        <w:t>ndientes</w:t>
-      </w:r>
-    </w:p>
-    <w:p>
-      <w:proofErr w:type="spellStart"/>
+        <w:t>Lugar centralizado (servidor)</w:t>
+      </w:r>
+    </w:p>
+    <w:p>
+      <w:r>
+        <w:t>PostgreSQL</w:t>
+      </w:r>
+      <w:r>
+        <w:t xml:space="preserve"> + PostGIS</w:t>
+      </w:r>
+    </w:p>
+    <w:p>
+      <w:r>
+        <w:t>Apache Tomcat y Jasperserver</w:t>
+      </w:r>
+    </w:p>
+    <w:p>
+      <w:pPr>
+        <w:pStyle w:val="Heading2"/>
+      </w:pPr>
+      <w:r>
+        <w:t>Lugar de trabajo</w:t>
+      </w:r>
+    </w:p>
+    <w:p/>
+    <w:p>
+      <w:r>
+        <w:t xml:space="preserve">R </w:t>
+      </w:r>
+      <w:r>
+        <w:t xml:space="preserve">version </w:t>
+      </w:r>
+      <w:r>
+        <w:t xml:space="preserve">&gt; </w:t>
+      </w:r>
+      <w:r>
+        <w:t>3.1.1</w:t>
+      </w:r>
+    </w:p>
+    <w:p>
+      <w:r>
+        <w:t>Bibliotecas con sus dependencias: doBy, logging, RPostgreSQL, dCarbono, xlsx, yaml, relimp, Carbono5, RJDBC, raster</w:t>
+      </w:r>
+    </w:p>
+    <w:p>
       <w:r>
         <w:t>iReport</w:t>
       </w:r>
-      <w:proofErr w:type="spellEnd"/>
+      <w:r>
+        <w:t xml:space="preserve"> 5.6.0</w:t>
+      </w:r>
+    </w:p>
+    <w:p>
+      <w:r>
+        <w:t>opcional RStudio</w:t>
+      </w:r>
+    </w:p>
+    <w:p>
+      <w:pPr>
+        <w:pStyle w:val="Heading1"/>
+      </w:pPr>
+      <w:r>
+        <w:t>Preparación del Sistema integrada</w:t>
+      </w:r>
     </w:p>
     <w:p/>
     <w:p>
@@ -323,7 +310,7 @@
         <w:pStyle w:val="Heading1"/>
       </w:pPr>
       <w:r>
-        <w:t>Preparación del Sistema integrada</w:t>
+        <w:t>Aplicación del Sistema integrada</w:t>
       </w:r>
     </w:p>
     <w:p/>
@@ -332,19 +319,8 @@
         <w:pStyle w:val="Heading1"/>
       </w:pPr>
       <w:r>
-        <w:t>Aplicación del Sistema integrada</w:t>
-      </w:r>
-    </w:p>
-    <w:p/>
-    <w:p>
-      <w:pPr>
-        <w:pStyle w:val="Heading1"/>
-      </w:pPr>
-      <w:proofErr w:type="spellStart"/>
-      <w:r>
         <w:t>Appendix</w:t>
       </w:r>
-      <w:proofErr w:type="spellEnd"/>
     </w:p>
     <w:p/>
     <w:p/>

</xml_diff>

<commit_message>
- move old modules in old - update documentation - extract db queries into config file
</commit_message>
<xml_diff>
--- a/documentation/Protocolo de sistema integrada y automatizada.docx
+++ b/documentation/Protocolo de sistema integrada y automatizada.docx
@@ -79,7 +79,15 @@
         </w:numPr>
       </w:pPr>
       <w:r>
-        <w:t>productos de MadMEX (cobertura de suelo y los cambios)</w:t>
+        <w:t xml:space="preserve">productos de </w:t>
+      </w:r>
+      <w:proofErr w:type="spellStart"/>
+      <w:r>
+        <w:t>MadMEX</w:t>
+      </w:r>
+      <w:proofErr w:type="spellEnd"/>
+      <w:r>
+        <w:t xml:space="preserve"> (cobertura de suelo y los cambios)</w:t>
       </w:r>
     </w:p>
     <w:p>
@@ -91,8 +99,13 @@
         </w:numPr>
       </w:pPr>
       <w:r>
-        <w:t>modules para extraer variables necesarias de los productos MadMEX</w:t>
-      </w:r>
+        <w:t xml:space="preserve">modules para extraer variables necesarias de los productos </w:t>
+      </w:r>
+      <w:proofErr w:type="spellStart"/>
+      <w:r>
+        <w:t>MadMEX</w:t>
+      </w:r>
+      <w:proofErr w:type="spellEnd"/>
     </w:p>
     <w:p>
       <w:pPr>
@@ -103,7 +116,15 @@
         </w:numPr>
       </w:pPr>
       <w:r>
-        <w:t xml:space="preserve">calculo de variables de biomasa por almacén basado de INFyS </w:t>
+        <w:t xml:space="preserve">calculo de variables de biomasa por almacén basado de </w:t>
+      </w:r>
+      <w:proofErr w:type="spellStart"/>
+      <w:r>
+        <w:t>INFyS</w:t>
+      </w:r>
+      <w:proofErr w:type="spellEnd"/>
+      <w:r>
+        <w:t xml:space="preserve"> </w:t>
       </w:r>
     </w:p>
     <w:p>
@@ -190,6 +211,478 @@
         <w:t xml:space="preserve">La base de datos es el punto principal del sistema porque contiene todos los datos necesarios para soportar la generación de los reportes implementados en una manera armonizada. </w:t>
       </w:r>
     </w:p>
+    <w:p/>
+    <w:tbl>
+      <w:tblPr>
+        <w:tblStyle w:val="TableGrid"/>
+        <w:tblW w:w="0" w:type="auto"/>
+        <w:tblLook w:val="04A0" w:firstRow="1" w:lastRow="0" w:firstColumn="1" w:lastColumn="0" w:noHBand="0" w:noVBand="1"/>
+      </w:tblPr>
+      <w:tblGrid>
+        <w:gridCol w:w="2014"/>
+        <w:gridCol w:w="5352"/>
+        <w:gridCol w:w="1984"/>
+      </w:tblGrid>
+      <w:tr>
+        <w:tc>
+          <w:tcPr>
+            <w:tcW w:w="2014" w:type="dxa"/>
+          </w:tcPr>
+          <w:p>
+            <w:r>
+              <w:t>esquema</w:t>
+            </w:r>
+          </w:p>
+        </w:tc>
+        <w:tc>
+          <w:tcPr>
+            <w:tcW w:w="5352" w:type="dxa"/>
+          </w:tcPr>
+          <w:p>
+            <w:r>
+              <w:t>descripción</w:t>
+            </w:r>
+          </w:p>
+        </w:tc>
+        <w:tc>
+          <w:tcPr>
+            <w:tcW w:w="1984" w:type="dxa"/>
+          </w:tcPr>
+          <w:p>
+            <w:r>
+              <w:t>tipo</w:t>
+            </w:r>
+          </w:p>
+        </w:tc>
+      </w:tr>
+      <w:tr>
+        <w:tc>
+          <w:tcPr>
+            <w:tcW w:w="2014" w:type="dxa"/>
+          </w:tcPr>
+          <w:p>
+            <w:proofErr w:type="spellStart"/>
+            <w:r>
+              <w:t>inegi</w:t>
+            </w:r>
+            <w:proofErr w:type="spellEnd"/>
+          </w:p>
+        </w:tc>
+        <w:tc>
+          <w:tcPr>
+            <w:tcW w:w="5352" w:type="dxa"/>
+          </w:tcPr>
+          <w:p>
+            <w:r>
+              <w:t>Series 4 y 5 de INEGI USV</w:t>
+            </w:r>
+          </w:p>
+        </w:tc>
+        <w:tc>
+          <w:tcPr>
+            <w:tcW w:w="1984" w:type="dxa"/>
+            <w:vMerge w:val="restart"/>
+          </w:tcPr>
+          <w:p>
+            <w:r>
+              <w:t>Datos crudos</w:t>
+            </w:r>
+          </w:p>
+        </w:tc>
+      </w:tr>
+      <w:tr>
+        <w:tc>
+          <w:tcPr>
+            <w:tcW w:w="2014" w:type="dxa"/>
+          </w:tcPr>
+          <w:p>
+            <w:proofErr w:type="spellStart"/>
+            <w:r>
+              <w:t>landsat_changes</w:t>
+            </w:r>
+            <w:proofErr w:type="spellEnd"/>
+          </w:p>
+        </w:tc>
+        <w:tc>
+          <w:tcPr>
+            <w:tcW w:w="5352" w:type="dxa"/>
+          </w:tcPr>
+          <w:p>
+            <w:r>
+              <w:t>Productos de MADMEX (cambios entre 2000 y 2010)</w:t>
+            </w:r>
+          </w:p>
+        </w:tc>
+        <w:tc>
+          <w:tcPr>
+            <w:tcW w:w="1984" w:type="dxa"/>
+            <w:vMerge/>
+          </w:tcPr>
+          <w:p/>
+        </w:tc>
+      </w:tr>
+      <w:tr>
+        <w:tc>
+          <w:tcPr>
+            <w:tcW w:w="2014" w:type="dxa"/>
+          </w:tcPr>
+          <w:p>
+            <w:proofErr w:type="spellStart"/>
+            <w:r>
+              <w:t>madmex</w:t>
+            </w:r>
+            <w:proofErr w:type="spellEnd"/>
+          </w:p>
+        </w:tc>
+        <w:tc>
+          <w:tcPr>
+            <w:tcW w:w="5352" w:type="dxa"/>
+          </w:tcPr>
+          <w:p/>
+        </w:tc>
+        <w:tc>
+          <w:tcPr>
+            <w:tcW w:w="1984" w:type="dxa"/>
+            <w:vMerge w:val="restart"/>
+          </w:tcPr>
+          <w:p>
+            <w:r>
+              <w:t>Insumos generalizados de los módulos de R</w:t>
+            </w:r>
+          </w:p>
+        </w:tc>
+      </w:tr>
+      <w:tr>
+        <w:tc>
+          <w:tcPr>
+            <w:tcW w:w="2014" w:type="dxa"/>
+          </w:tcPr>
+          <w:p>
+            <w:proofErr w:type="spellStart"/>
+            <w:r>
+              <w:t>mssql</w:t>
+            </w:r>
+            <w:proofErr w:type="spellEnd"/>
+          </w:p>
+        </w:tc>
+        <w:tc>
+          <w:tcPr>
+            <w:tcW w:w="5352" w:type="dxa"/>
+          </w:tcPr>
+          <w:p>
+            <w:r>
+              <w:t xml:space="preserve">Datos de la vista del sistema MS SQL con los cálculos de los modelos </w:t>
+            </w:r>
+            <w:proofErr w:type="spellStart"/>
+            <w:r>
+              <w:t>alometricos</w:t>
+            </w:r>
+            <w:proofErr w:type="spellEnd"/>
+            <w:r>
+              <w:t xml:space="preserve"> para T1 y T2</w:t>
+            </w:r>
+          </w:p>
+        </w:tc>
+        <w:tc>
+          <w:tcPr>
+            <w:tcW w:w="1984" w:type="dxa"/>
+            <w:vMerge/>
+          </w:tcPr>
+          <w:p/>
+        </w:tc>
+      </w:tr>
+      <w:tr>
+        <w:tc>
+          <w:tcPr>
+            <w:tcW w:w="2014" w:type="dxa"/>
+          </w:tcPr>
+          <w:p>
+            <w:proofErr w:type="spellStart"/>
+            <w:r>
+              <w:t>pmn</w:t>
+            </w:r>
+            <w:proofErr w:type="spellEnd"/>
+          </w:p>
+        </w:tc>
+        <w:tc>
+          <w:tcPr>
+            <w:tcW w:w="5352" w:type="dxa"/>
+          </w:tcPr>
+          <w:p>
+            <w:r>
+              <w:t>Todos los diferentes insumos para los scripts de R en una forma limpiada</w:t>
+            </w:r>
+          </w:p>
+        </w:tc>
+        <w:tc>
+          <w:tcPr>
+            <w:tcW w:w="1984" w:type="dxa"/>
+            <w:vMerge/>
+          </w:tcPr>
+          <w:p/>
+        </w:tc>
+      </w:tr>
+      <w:tr>
+        <w:tc>
+          <w:tcPr>
+            <w:tcW w:w="2014" w:type="dxa"/>
+          </w:tcPr>
+          <w:p>
+            <w:proofErr w:type="spellStart"/>
+            <w:r>
+              <w:t>classification</w:t>
+            </w:r>
+            <w:proofErr w:type="spellEnd"/>
+          </w:p>
+        </w:tc>
+        <w:tc>
+          <w:tcPr>
+            <w:tcW w:w="5352" w:type="dxa"/>
+          </w:tcPr>
+          <w:p>
+            <w:r>
+              <w:t>Esquemas de tipos de vegetación forestal y funcionas para convertir entre los diferentes sistemas</w:t>
+            </w:r>
+          </w:p>
+        </w:tc>
+        <w:tc>
+          <w:tcPr>
+            <w:tcW w:w="1984" w:type="dxa"/>
+            <w:vMerge w:val="restart"/>
+          </w:tcPr>
+          <w:p>
+            <w:r>
+              <w:t>Tablas generales del sistema</w:t>
+            </w:r>
+          </w:p>
+        </w:tc>
+      </w:tr>
+      <w:tr>
+        <w:tc>
+          <w:tcPr>
+            <w:tcW w:w="2014" w:type="dxa"/>
+          </w:tcPr>
+          <w:p>
+            <w:r>
+              <w:t>metadatos</w:t>
+            </w:r>
+          </w:p>
+        </w:tc>
+        <w:tc>
+          <w:tcPr>
+            <w:tcW w:w="5352" w:type="dxa"/>
+          </w:tcPr>
+          <w:p>
+            <w:r>
+              <w:t>Informaciones sobre la generalización de los reportes como versión y insumos</w:t>
+            </w:r>
+          </w:p>
+        </w:tc>
+        <w:tc>
+          <w:tcPr>
+            <w:tcW w:w="1984" w:type="dxa"/>
+            <w:vMerge/>
+          </w:tcPr>
+          <w:p/>
+        </w:tc>
+      </w:tr>
+      <w:tr>
+        <w:tc>
+          <w:tcPr>
+            <w:tcW w:w="2014" w:type="dxa"/>
+          </w:tcPr>
+          <w:p>
+            <w:proofErr w:type="spellStart"/>
+            <w:r>
+              <w:t>client_output</w:t>
+            </w:r>
+            <w:proofErr w:type="spellEnd"/>
+          </w:p>
+        </w:tc>
+        <w:tc>
+          <w:tcPr>
+            <w:tcW w:w="5352" w:type="dxa"/>
+          </w:tcPr>
+          <w:p>
+            <w:r>
+              <w:t xml:space="preserve">Lugar para almacenar los resultados de los scripts necesario para la siguiente generación de los reportes </w:t>
+            </w:r>
+          </w:p>
+        </w:tc>
+        <w:tc>
+          <w:tcPr>
+            <w:tcW w:w="1984" w:type="dxa"/>
+            <w:vMerge/>
+          </w:tcPr>
+          <w:p/>
+        </w:tc>
+      </w:tr>
+      <w:tr>
+        <w:tc>
+          <w:tcPr>
+            <w:tcW w:w="2014" w:type="dxa"/>
+          </w:tcPr>
+          <w:p>
+            <w:proofErr w:type="spellStart"/>
+            <w:r>
+              <w:t>r_biomasa_viva</w:t>
+            </w:r>
+            <w:proofErr w:type="spellEnd"/>
+          </w:p>
+        </w:tc>
+        <w:tc>
+          <w:tcPr>
+            <w:tcW w:w="5352" w:type="dxa"/>
+          </w:tcPr>
+          <w:p/>
+        </w:tc>
+        <w:tc>
+          <w:tcPr>
+            <w:tcW w:w="1984" w:type="dxa"/>
+            <w:vMerge w:val="restart"/>
+          </w:tcPr>
+          <w:p>
+            <w:r>
+              <w:t>Insumos de los módulos de R</w:t>
+            </w:r>
+          </w:p>
+        </w:tc>
+      </w:tr>
+      <w:tr>
+        <w:tc>
+          <w:tcPr>
+            <w:tcW w:w="2014" w:type="dxa"/>
+          </w:tcPr>
+          <w:p>
+            <w:r>
+              <w:t>r_carbono5</w:t>
+            </w:r>
+          </w:p>
+        </w:tc>
+        <w:tc>
+          <w:tcPr>
+            <w:tcW w:w="5352" w:type="dxa"/>
+          </w:tcPr>
+          <w:p/>
+        </w:tc>
+        <w:tc>
+          <w:tcPr>
+            <w:tcW w:w="1984" w:type="dxa"/>
+            <w:vMerge/>
+          </w:tcPr>
+          <w:p/>
+        </w:tc>
+      </w:tr>
+      <w:tr>
+        <w:tc>
+          <w:tcPr>
+            <w:tcW w:w="2014" w:type="dxa"/>
+          </w:tcPr>
+          <w:p>
+            <w:proofErr w:type="spellStart"/>
+            <w:r>
+              <w:t>r_dcarbono</w:t>
+            </w:r>
+            <w:proofErr w:type="spellEnd"/>
+          </w:p>
+        </w:tc>
+        <w:tc>
+          <w:tcPr>
+            <w:tcW w:w="5352" w:type="dxa"/>
+          </w:tcPr>
+          <w:p/>
+        </w:tc>
+        <w:tc>
+          <w:tcPr>
+            <w:tcW w:w="1984" w:type="dxa"/>
+            <w:vMerge/>
+          </w:tcPr>
+          <w:p/>
+        </w:tc>
+      </w:tr>
+      <w:tr>
+        <w:tc>
+          <w:tcPr>
+            <w:tcW w:w="2014" w:type="dxa"/>
+          </w:tcPr>
+          <w:p>
+            <w:proofErr w:type="spellStart"/>
+            <w:r>
+              <w:t>r_error_prop</w:t>
+            </w:r>
+            <w:proofErr w:type="spellEnd"/>
+          </w:p>
+        </w:tc>
+        <w:tc>
+          <w:tcPr>
+            <w:tcW w:w="5352" w:type="dxa"/>
+          </w:tcPr>
+          <w:p/>
+        </w:tc>
+        <w:tc>
+          <w:tcPr>
+            <w:tcW w:w="1984" w:type="dxa"/>
+            <w:vMerge/>
+          </w:tcPr>
+          <w:p/>
+        </w:tc>
+      </w:tr>
+      <w:tr>
+        <w:tc>
+          <w:tcPr>
+            <w:tcW w:w="2014" w:type="dxa"/>
+          </w:tcPr>
+          <w:p>
+            <w:proofErr w:type="spellStart"/>
+            <w:r>
+              <w:t>r_fe_recup_refor</w:t>
+            </w:r>
+            <w:proofErr w:type="spellEnd"/>
+          </w:p>
+        </w:tc>
+        <w:tc>
+          <w:tcPr>
+            <w:tcW w:w="5352" w:type="dxa"/>
+          </w:tcPr>
+          <w:p/>
+        </w:tc>
+        <w:tc>
+          <w:tcPr>
+            <w:tcW w:w="1984" w:type="dxa"/>
+            <w:vMerge/>
+          </w:tcPr>
+          <w:p/>
+        </w:tc>
+      </w:tr>
+      <w:tr>
+        <w:tc>
+          <w:tcPr>
+            <w:tcW w:w="2014" w:type="dxa"/>
+          </w:tcPr>
+          <w:p>
+            <w:proofErr w:type="spellStart"/>
+            <w:r>
+              <w:t>r_fe_degradacion</w:t>
+            </w:r>
+            <w:proofErr w:type="spellEnd"/>
+          </w:p>
+        </w:tc>
+        <w:tc>
+          <w:tcPr>
+            <w:tcW w:w="5352" w:type="dxa"/>
+          </w:tcPr>
+          <w:p/>
+        </w:tc>
+        <w:tc>
+          <w:tcPr>
+            <w:tcW w:w="1984" w:type="dxa"/>
+            <w:vMerge/>
+          </w:tcPr>
+          <w:p/>
+        </w:tc>
+      </w:tr>
+    </w:tbl>
+    <w:p/>
     <w:p>
       <w:r>
         <w:t xml:space="preserve"> </w:t>
@@ -204,13 +697,78 @@
       </w:r>
     </w:p>
     <w:p>
+      <w:pPr>
+        <w:jc w:val="both"/>
+      </w:pPr>
       <w:r>
         <w:t>Todos los módulos para calcular los EF y sus incertidumbres están implementado en R. Por eso la integración esta hecho en R también. Para cada modulo se amplio el modulo en una estructura uniforma:</w:t>
       </w:r>
     </w:p>
     <w:p>
-      <w:r>
-        <w:t>-</w:t>
+      <w:pPr>
+        <w:ind w:firstLine="720"/>
+      </w:pPr>
+      <w:proofErr w:type="spellStart"/>
+      <w:r>
+        <w:t>tools.R</w:t>
+      </w:r>
+      <w:proofErr w:type="spellEnd"/>
+      <w:r>
+        <w:t xml:space="preserve">: definición de la estructura de los resultados y </w:t>
+      </w:r>
+      <w:r>
+        <w:t xml:space="preserve">la </w:t>
+      </w:r>
+      <w:r>
+        <w:t>configuración</w:t>
+      </w:r>
+    </w:p>
+    <w:p>
+      <w:pPr>
+        <w:ind w:firstLine="720"/>
+      </w:pPr>
+      <w:proofErr w:type="spellStart"/>
+      <w:r>
+        <w:t>db_access.R</w:t>
+      </w:r>
+      <w:proofErr w:type="spellEnd"/>
+      <w:r>
+        <w:t>: módulo especifica los insumos para el módulo de calculo</w:t>
+      </w:r>
+    </w:p>
+    <w:p>
+      <w:pPr>
+        <w:ind w:firstLine="720"/>
+      </w:pPr>
+      <w:r>
+        <w:t>*_</w:t>
+      </w:r>
+      <w:proofErr w:type="spellStart"/>
+      <w:r>
+        <w:t>db.R</w:t>
+      </w:r>
+      <w:proofErr w:type="spellEnd"/>
+      <w:r>
+        <w:t>: módulo para calcular los escenarios y su almacenamiento en la base de datos</w:t>
+      </w:r>
+    </w:p>
+    <w:p>
+      <w:pPr>
+        <w:ind w:firstLine="720"/>
+      </w:pPr>
+      <w:r>
+        <w:t xml:space="preserve">*.R: </w:t>
+      </w:r>
+      <w:r>
+        <w:t>módulo para ejecutar el calculo</w:t>
+      </w:r>
+    </w:p>
+    <w:p>
+      <w:pPr>
+        <w:ind w:firstLine="720"/>
+      </w:pPr>
+      <w:r>
+        <w:t>*: los otros archivos son de la versión origen del desarrollo del modulo</w:t>
       </w:r>
     </w:p>
     <w:p/>
@@ -223,9 +781,31 @@
       </w:r>
     </w:p>
     <w:p>
+      <w:pPr>
+        <w:jc w:val="both"/>
+      </w:pPr>
       <w:r>
         <w:t>El sistema esta instalado en la manera distribuida. Hay los servicios centrales instalado en un servidor y las aplicaciones para controlar la generación del reporte.</w:t>
       </w:r>
+      <w:r>
+        <w:t xml:space="preserve"> Todos los componentes son disponibles </w:t>
+      </w:r>
+      <w:proofErr w:type="spellStart"/>
+      <w:r>
+        <w:t>via</w:t>
+      </w:r>
+      <w:proofErr w:type="spellEnd"/>
+      <w:r>
+        <w:t xml:space="preserve"> Internet y tienen una licencia de open </w:t>
+      </w:r>
+      <w:proofErr w:type="spellStart"/>
+      <w:r>
+        <w:t>source</w:t>
+      </w:r>
+      <w:proofErr w:type="spellEnd"/>
+      <w:r>
+        <w:t xml:space="preserve"> o tienen ediciones de la comunidad. </w:t>
+      </w:r>
     </w:p>
     <w:p>
       <w:pPr>
@@ -236,91 +816,271 @@
       <w:pPr>
         <w:pStyle w:val="Heading2"/>
       </w:pPr>
+      <w:r>
+        <w:t>Lugar centralizado (servidor)</w:t>
+      </w:r>
+    </w:p>
+    <w:p>
+      <w:proofErr w:type="spellStart"/>
+      <w:r>
+        <w:t>PostgreSQL</w:t>
+      </w:r>
+      <w:proofErr w:type="spellEnd"/>
+      <w:r>
+        <w:t xml:space="preserve"> 9.x</w:t>
+      </w:r>
+      <w:r>
+        <w:t xml:space="preserve"> + </w:t>
+      </w:r>
+      <w:proofErr w:type="spellStart"/>
+      <w:r>
+        <w:t>PostGIS</w:t>
+      </w:r>
+      <w:proofErr w:type="spellEnd"/>
+      <w:r>
+        <w:t xml:space="preserve"> 2</w:t>
+      </w:r>
+      <w:r>
+        <w:t>.x</w:t>
+      </w:r>
+    </w:p>
+    <w:p>
+      <w:r>
+        <w:t xml:space="preserve">Apache </w:t>
+      </w:r>
+      <w:proofErr w:type="spellStart"/>
+      <w:r>
+        <w:t>Tomcat</w:t>
+      </w:r>
+      <w:proofErr w:type="spellEnd"/>
+      <w:r>
+        <w:t xml:space="preserve"> 8.x</w:t>
+      </w:r>
+      <w:r>
+        <w:t xml:space="preserve"> y </w:t>
+      </w:r>
+      <w:proofErr w:type="spellStart"/>
+      <w:r>
+        <w:t>Jasperserver</w:t>
+      </w:r>
+      <w:proofErr w:type="spellEnd"/>
+    </w:p>
+    <w:p>
+      <w:pPr>
+        <w:pStyle w:val="Heading2"/>
+      </w:pPr>
+      <w:r>
+        <w:t>Lugar de trabajo</w:t>
+      </w:r>
+    </w:p>
+    <w:p>
+      <w:r>
+        <w:t>Los requerimientos a un sistema de trabajo es:</w:t>
+      </w:r>
+    </w:p>
+    <w:p>
+      <w:pPr>
+        <w:ind w:left="720"/>
+      </w:pPr>
+      <w:r>
+        <w:t xml:space="preserve">R </w:t>
+      </w:r>
+      <w:proofErr w:type="spellStart"/>
+      <w:r>
+        <w:t>version</w:t>
+      </w:r>
+      <w:proofErr w:type="spellEnd"/>
+      <w:r>
+        <w:t xml:space="preserve"> </w:t>
+      </w:r>
+      <w:r>
+        <w:t xml:space="preserve">&gt; </w:t>
+      </w:r>
+      <w:r>
+        <w:t>3.1.1</w:t>
+      </w:r>
+    </w:p>
+    <w:p>
+      <w:pPr>
+        <w:ind w:left="720"/>
+      </w:pPr>
+      <w:r>
+        <w:t xml:space="preserve">R </w:t>
+      </w:r>
+      <w:r>
+        <w:t>Bibliotecas con sus dependencias:</w:t>
+      </w:r>
+    </w:p>
+    <w:p>
+      <w:pPr>
+        <w:pStyle w:val="ListParagraph"/>
+        <w:numPr>
+          <w:ilvl w:val="1"/>
+          <w:numId w:val="1"/>
+        </w:numPr>
+      </w:pPr>
+      <w:r>
+        <w:t>análisis:</w:t>
+      </w:r>
+      <w:r>
+        <w:t xml:space="preserve"> </w:t>
+      </w:r>
+      <w:proofErr w:type="spellStart"/>
+      <w:r>
+        <w:t>doBy</w:t>
+      </w:r>
+      <w:proofErr w:type="spellEnd"/>
+      <w:r>
+        <w:t xml:space="preserve">, </w:t>
+      </w:r>
+      <w:proofErr w:type="spellStart"/>
+      <w:r>
+        <w:t>relimp</w:t>
+      </w:r>
+      <w:proofErr w:type="spellEnd"/>
+      <w:r>
+        <w:t xml:space="preserve">, </w:t>
+      </w:r>
+      <w:proofErr w:type="spellStart"/>
+      <w:r>
+        <w:t>dCarbono</w:t>
+      </w:r>
+      <w:proofErr w:type="spellEnd"/>
+      <w:r>
+        <w:t>,</w:t>
+      </w:r>
+      <w:r>
+        <w:t xml:space="preserve"> Carbono5</w:t>
+      </w:r>
+    </w:p>
+    <w:p>
+      <w:pPr>
+        <w:pStyle w:val="ListParagraph"/>
+        <w:numPr>
+          <w:ilvl w:val="1"/>
+          <w:numId w:val="1"/>
+        </w:numPr>
+      </w:pPr>
+      <w:r>
+        <w:t xml:space="preserve">conectividad: </w:t>
+      </w:r>
+      <w:proofErr w:type="spellStart"/>
+      <w:r>
+        <w:t>RPostgreSQL</w:t>
+      </w:r>
+      <w:proofErr w:type="spellEnd"/>
+      <w:r>
+        <w:t xml:space="preserve">, </w:t>
+      </w:r>
+      <w:r>
+        <w:t>RJDBC</w:t>
+      </w:r>
+      <w:r>
+        <w:t xml:space="preserve">, </w:t>
+      </w:r>
+      <w:proofErr w:type="spellStart"/>
+      <w:r>
+        <w:t>raster</w:t>
+      </w:r>
+    </w:p>
+    <w:p>
+      <w:pPr>
+        <w:pStyle w:val="ListParagraph"/>
+        <w:numPr>
+          <w:ilvl w:val="1"/>
+          <w:numId w:val="1"/>
+        </w:numPr>
+      </w:pPr>
+      <w:proofErr w:type="spellEnd"/>
+      <w:r>
+        <w:t xml:space="preserve">general: </w:t>
+      </w:r>
+      <w:proofErr w:type="spellStart"/>
+      <w:r>
+        <w:t>logging</w:t>
+      </w:r>
+      <w:proofErr w:type="spellEnd"/>
+      <w:r>
+        <w:t xml:space="preserve">, </w:t>
+      </w:r>
+      <w:proofErr w:type="spellStart"/>
+      <w:r>
+        <w:t>yaml</w:t>
+      </w:r>
+      <w:proofErr w:type="spellEnd"/>
+    </w:p>
+    <w:p>
+      <w:pPr>
+        <w:ind w:left="720"/>
+      </w:pPr>
+      <w:proofErr w:type="spellStart"/>
+      <w:r>
+        <w:t>iReport</w:t>
+      </w:r>
+      <w:proofErr w:type="spellEnd"/>
+      <w:r>
+        <w:t xml:space="preserve"> 5.6.0</w:t>
+      </w:r>
+      <w:r>
+        <w:t xml:space="preserve"> para el diseño de los reportes</w:t>
+      </w:r>
+    </w:p>
+    <w:p>
+      <w:pPr>
+        <w:ind w:firstLine="720"/>
+      </w:pPr>
+      <w:r>
+        <w:t xml:space="preserve">opcional </w:t>
+      </w:r>
+      <w:proofErr w:type="spellStart"/>
+      <w:r>
+        <w:t>RStudio</w:t>
+      </w:r>
+      <w:proofErr w:type="spellEnd"/>
+    </w:p>
+    <w:p>
+      <w:pPr>
+        <w:pStyle w:val="Heading1"/>
+      </w:pPr>
+      <w:r>
+        <w:t>Preparación del Sistema integrada</w:t>
+      </w:r>
       <w:bookmarkStart w:id="0" w:name="_GoBack"/>
       <w:bookmarkEnd w:id="0"/>
-      <w:r>
-        <w:t>Lugar centralizado (servidor)</w:t>
-      </w:r>
-    </w:p>
-    <w:p>
-      <w:r>
-        <w:t>PostgreSQL</w:t>
-      </w:r>
-      <w:r>
-        <w:t xml:space="preserve"> + PostGIS</w:t>
-      </w:r>
-    </w:p>
-    <w:p>
-      <w:r>
-        <w:t>Apache Tomcat y Jasperserver</w:t>
-      </w:r>
-    </w:p>
-    <w:p>
-      <w:pPr>
-        <w:pStyle w:val="Heading2"/>
-      </w:pPr>
-      <w:r>
-        <w:t>Lugar de trabajo</w:t>
-      </w:r>
     </w:p>
     <w:p/>
     <w:p>
-      <w:r>
-        <w:t xml:space="preserve">R </w:t>
-      </w:r>
-      <w:r>
-        <w:t xml:space="preserve">version </w:t>
-      </w:r>
-      <w:r>
-        <w:t xml:space="preserve">&gt; </w:t>
-      </w:r>
-      <w:r>
-        <w:t>3.1.1</w:t>
-      </w:r>
-    </w:p>
-    <w:p>
-      <w:r>
-        <w:t>Bibliotecas con sus dependencias: doBy, logging, RPostgreSQL, dCarbono, xlsx, yaml, relimp, Carbono5, RJDBC, raster</w:t>
-      </w:r>
-    </w:p>
-    <w:p>
-      <w:r>
-        <w:t>iReport</w:t>
-      </w:r>
-      <w:r>
-        <w:t xml:space="preserve"> 5.6.0</w:t>
-      </w:r>
-    </w:p>
-    <w:p>
-      <w:r>
-        <w:t>opcional RStudio</w:t>
-      </w:r>
-    </w:p>
-    <w:p>
       <w:pPr>
         <w:pStyle w:val="Heading1"/>
       </w:pPr>
       <w:r>
-        <w:t>Preparación del Sistema integrada</w:t>
-      </w:r>
-    </w:p>
-    <w:p/>
+        <w:t>Aplicación del Sistema integrada</w:t>
+      </w:r>
+    </w:p>
+    <w:p>
+      <w:r>
+        <w:t xml:space="preserve">Generación de las tablas para los escenarios BUR y </w:t>
+      </w:r>
+      <w:proofErr w:type="spellStart"/>
+      <w:r>
+        <w:t>MADMex</w:t>
+      </w:r>
+      <w:proofErr w:type="spellEnd"/>
+    </w:p>
+    <w:p>
+      <w:r>
+        <w:t>Generación de los reportes en forma PDF o Excel</w:t>
+      </w:r>
+    </w:p>
     <w:p>
       <w:pPr>
         <w:pStyle w:val="Heading1"/>
       </w:pPr>
-      <w:r>
-        <w:t>Aplicación del Sistema integrada</w:t>
-      </w:r>
-    </w:p>
-    <w:p/>
-    <w:p>
-      <w:pPr>
-        <w:pStyle w:val="Heading1"/>
-      </w:pPr>
+      <w:proofErr w:type="spellStart"/>
       <w:r>
         <w:t>Appendix</w:t>
       </w:r>
+      <w:proofErr w:type="spellEnd"/>
     </w:p>
     <w:p/>
     <w:p/>
@@ -351,7 +1111,7 @@
         <w:rFonts w:ascii="Calibri" w:eastAsiaTheme="minorEastAsia" w:hAnsi="Calibri" w:cstheme="minorBidi" w:hint="default"/>
       </w:rPr>
     </w:lvl>
-    <w:lvl w:ilvl="1" w:tplc="04090003" w:tentative="1">
+    <w:lvl w:ilvl="1" w:tplc="04090003">
       <w:start w:val="1"/>
       <w:numFmt w:val="bullet"/>
       <w:lvlText w:val="o"/>
@@ -1031,6 +1791,29 @@
       <w:lang w:val="es-ES_tradnl"/>
     </w:rPr>
   </w:style>
+  <w:style w:type="table" w:styleId="TableGrid">
+    <w:name w:val="Table Grid"/>
+    <w:basedOn w:val="TableNormal"/>
+    <w:uiPriority w:val="39"/>
+    <w:rsid w:val="00BD7309"/>
+    <w:tblPr>
+      <w:tblInd w:w="0" w:type="dxa"/>
+      <w:tblBorders>
+        <w:top w:val="single" w:sz="4" w:space="0" w:color="auto"/>
+        <w:left w:val="single" w:sz="4" w:space="0" w:color="auto"/>
+        <w:bottom w:val="single" w:sz="4" w:space="0" w:color="auto"/>
+        <w:right w:val="single" w:sz="4" w:space="0" w:color="auto"/>
+        <w:insideH w:val="single" w:sz="4" w:space="0" w:color="auto"/>
+        <w:insideV w:val="single" w:sz="4" w:space="0" w:color="auto"/>
+      </w:tblBorders>
+      <w:tblCellMar>
+        <w:top w:w="0" w:type="dxa"/>
+        <w:left w:w="108" w:type="dxa"/>
+        <w:bottom w:w="0" w:type="dxa"/>
+        <w:right w:w="108" w:type="dxa"/>
+      </w:tblCellMar>
+    </w:tblPr>
+  </w:style>
 </w:styles>
 </file>
 

</xml_diff>